<commit_message>
Added source code for the Sensortag.
</commit_message>
<xml_diff>
--- a/Documentation/Component_Diagram.docx
+++ b/Documentation/Component_Diagram.docx
@@ -14,7 +14,23 @@
           <w:b/>
           <w:lang w:val="en-GB"/>
         </w:rPr>
-        <w:t>Effort 6h</w:t>
+        <w:t xml:space="preserve">Effort </w:t>
+      </w:r>
+      <w:r>
+        <w:rPr>
+          <w:b/>
+          <w:lang w:val="en-GB"/>
+        </w:rPr>
+        <w:t>7</w:t>
+      </w:r>
+      <w:bookmarkStart w:id="0" w:name="_GoBack"/>
+      <w:bookmarkEnd w:id="0"/>
+      <w:r>
+        <w:rPr>
+          <w:b/>
+          <w:lang w:val="en-GB"/>
+        </w:rPr>
+        <w:t>h</w:t>
       </w:r>
     </w:p>
     <w:p>
@@ -214,32 +230,42 @@
         </w:rPr>
       </w:pPr>
       <w:r>
+        <w:rPr>
+          <w:lang w:val="en-GB"/>
+        </w:rPr>
         <w:t xml:space="preserve">Figure </w:t>
       </w:r>
-      <w:fldSimple w:instr=" SEQ Figure \* ARABIC ">
-        <w:r>
-          <w:rPr>
-            <w:noProof/>
-          </w:rPr>
-          <w:t>1</w:t>
-        </w:r>
-      </w:fldSimple>
-      <w:r>
-        <w:t xml:space="preserve">: </w:t>
-      </w:r>
-      <w:proofErr w:type="spellStart"/>
-      <w:r>
-        <w:t>Component</w:t>
-      </w:r>
-      <w:proofErr w:type="spellEnd"/>
-      <w:r>
-        <w:t xml:space="preserve"> </w:t>
-      </w:r>
-      <w:proofErr w:type="spellStart"/>
-      <w:r>
-        <w:t>Diagram</w:t>
-      </w:r>
-      <w:proofErr w:type="spellEnd"/>
+      <w:r>
+        <w:fldChar w:fldCharType="begin"/>
+      </w:r>
+      <w:r>
+        <w:rPr>
+          <w:lang w:val="en-GB"/>
+        </w:rPr>
+        <w:instrText xml:space="preserve"> SEQ Figure \* ARABIC </w:instrText>
+      </w:r>
+      <w:r>
+        <w:fldChar w:fldCharType="separate"/>
+      </w:r>
+      <w:r>
+        <w:rPr>
+          <w:noProof/>
+          <w:lang w:val="en-GB"/>
+        </w:rPr>
+        <w:t>1</w:t>
+      </w:r>
+      <w:r>
+        <w:rPr>
+          <w:noProof/>
+        </w:rPr>
+        <w:fldChar w:fldCharType="end"/>
+      </w:r>
+      <w:r>
+        <w:rPr>
+          <w:lang w:val="en-GB"/>
+        </w:rPr>
+        <w:t>: Component Diagram</w:t>
+      </w:r>
     </w:p>
     <w:p>
       <w:pPr>
@@ -320,7 +346,21 @@
           <w:lang w:val="en-GB"/>
         </w:rPr>
         <w:lastRenderedPageBreak/>
-        <w:t xml:space="preserve">Bluetooth Output. </w:t>
+        <w:t xml:space="preserve">Bluetooth </w:t>
+      </w:r>
+      <w:r>
+        <w:rPr>
+          <w:i/>
+          <w:lang w:val="en-GB"/>
+        </w:rPr>
+        <w:t>I/O</w:t>
+      </w:r>
+      <w:r>
+        <w:rPr>
+          <w:i/>
+          <w:lang w:val="en-GB"/>
+        </w:rPr>
+        <w:t xml:space="preserve">. </w:t>
       </w:r>
       <w:r>
         <w:rPr>
@@ -367,8 +407,6 @@
         </w:rPr>
         <w:t>represent different files or libraries, but only different logical functions of the application, which might very well be implemented in the same file.</w:t>
       </w:r>
-      <w:bookmarkStart w:id="0" w:name="_GoBack"/>
-      <w:bookmarkEnd w:id="0"/>
     </w:p>
     <w:p>
       <w:pPr>
@@ -443,7 +481,14 @@
           <w:i/>
           <w:lang w:val="en-GB"/>
         </w:rPr>
-        <w:t>Bluetooth Input</w:t>
+        <w:t xml:space="preserve">Bluetooth </w:t>
+      </w:r>
+      <w:r>
+        <w:rPr>
+          <w:i/>
+          <w:lang w:val="en-GB"/>
+        </w:rPr>
+        <w:t>I/O</w:t>
       </w:r>
       <w:r>
         <w:rPr>
@@ -735,19 +780,7 @@
         <w:rPr>
           <w:lang w:val="en-GB"/>
         </w:rPr>
-        <w:t xml:space="preserve"> the separation into modules will allow the team to subdivide the development tasks and work in parallel, while on the other,</w:t>
-      </w:r>
-      <w:r>
-        <w:rPr>
-          <w:lang w:val="en-GB"/>
-        </w:rPr>
-        <w:t xml:space="preserve"> the definition of formal interfaces</w:t>
-      </w:r>
-      <w:r>
-        <w:rPr>
-          <w:lang w:val="en-GB"/>
-        </w:rPr>
-        <w:t xml:space="preserve"> will simplify coordination between this development efforts.</w:t>
+        <w:t xml:space="preserve"> the separation into modules will allow the team to subdivide the development tasks and work in parallel, while on the other, the definition of formal interfaces will simplify coordination between this development efforts.</w:t>
       </w:r>
     </w:p>
     <w:p>
@@ -806,15 +839,394 @@
     </w:p>
     <w:p>
       <w:pPr>
-        <w:rPr>
-          <w:lang w:val="en-GB"/>
-        </w:rPr>
-      </w:pPr>
-      <w:r>
-        <w:rPr>
-          <w:lang w:val="en-GB"/>
-        </w:rPr>
-        <w:t>Still TODO</w:t>
+        <w:contextualSpacing/>
+        <w:rPr>
+          <w:i/>
+          <w:lang w:val="en-GB"/>
+        </w:rPr>
+      </w:pPr>
+      <w:proofErr w:type="spellStart"/>
+      <w:r>
+        <w:rPr>
+          <w:i/>
+          <w:lang w:val="en-GB"/>
+        </w:rPr>
+        <w:t>FalseAlarm</w:t>
+      </w:r>
+      <w:proofErr w:type="spellEnd"/>
+    </w:p>
+    <w:p>
+      <w:pPr>
+        <w:contextualSpacing/>
+        <w:rPr>
+          <w:lang w:val="en-GB"/>
+        </w:rPr>
+      </w:pPr>
+      <w:r>
+        <w:rPr>
+          <w:lang w:val="en-GB"/>
+        </w:rPr>
+        <w:t>Module: Bluetooth I/O</w:t>
+      </w:r>
+    </w:p>
+    <w:p>
+      <w:pPr>
+        <w:contextualSpacing/>
+        <w:rPr>
+          <w:lang w:val="en-GB"/>
+        </w:rPr>
+      </w:pPr>
+      <w:r>
+        <w:rPr>
+          <w:lang w:val="en-GB"/>
+        </w:rPr>
+        <w:t xml:space="preserve">Input: control over the buzzer in the </w:t>
+      </w:r>
+      <w:proofErr w:type="spellStart"/>
+      <w:r>
+        <w:rPr>
+          <w:lang w:val="en-GB"/>
+        </w:rPr>
+        <w:t>Sensortags</w:t>
+      </w:r>
+      <w:proofErr w:type="spellEnd"/>
+    </w:p>
+    <w:p>
+      <w:pPr>
+        <w:rPr>
+          <w:lang w:val="en-GB"/>
+        </w:rPr>
+      </w:pPr>
+      <w:r>
+        <w:rPr>
+          <w:lang w:val="en-GB"/>
+        </w:rPr>
+        <w:t xml:space="preserve">Output: events (presses) of button_2 on the </w:t>
+      </w:r>
+      <w:proofErr w:type="spellStart"/>
+      <w:r>
+        <w:rPr>
+          <w:lang w:val="en-GB"/>
+        </w:rPr>
+        <w:t>Sensortags</w:t>
+      </w:r>
+      <w:proofErr w:type="spellEnd"/>
+    </w:p>
+    <w:p>
+      <w:pPr>
+        <w:contextualSpacing/>
+        <w:rPr>
+          <w:i/>
+          <w:lang w:val="en-GB"/>
+        </w:rPr>
+      </w:pPr>
+      <w:proofErr w:type="spellStart"/>
+      <w:r>
+        <w:rPr>
+          <w:i/>
+          <w:lang w:val="en-GB"/>
+        </w:rPr>
+        <w:t>DataAccess</w:t>
+      </w:r>
+      <w:proofErr w:type="spellEnd"/>
+    </w:p>
+    <w:p>
+      <w:pPr>
+        <w:contextualSpacing/>
+        <w:rPr>
+          <w:lang w:val="en-GB"/>
+        </w:rPr>
+      </w:pPr>
+      <w:r>
+        <w:rPr>
+          <w:lang w:val="en-GB"/>
+        </w:rPr>
+        <w:t>Module: Configuration Storage</w:t>
+      </w:r>
+    </w:p>
+    <w:p>
+      <w:pPr>
+        <w:contextualSpacing/>
+        <w:rPr>
+          <w:lang w:val="en-GB"/>
+        </w:rPr>
+      </w:pPr>
+      <w:r>
+        <w:rPr>
+          <w:lang w:val="en-GB"/>
+        </w:rPr>
+        <w:t>Input: write access to the configuration file(s)</w:t>
+      </w:r>
+    </w:p>
+    <w:p>
+      <w:pPr>
+        <w:rPr>
+          <w:lang w:val="en-GB"/>
+        </w:rPr>
+      </w:pPr>
+      <w:r>
+        <w:rPr>
+          <w:lang w:val="en-GB"/>
+        </w:rPr>
+        <w:t>Output: read access to the configuration file(s)</w:t>
+      </w:r>
+    </w:p>
+    <w:p>
+      <w:pPr>
+        <w:contextualSpacing/>
+        <w:rPr>
+          <w:i/>
+          <w:lang w:val="en-GB"/>
+        </w:rPr>
+      </w:pPr>
+      <w:proofErr w:type="spellStart"/>
+      <w:r>
+        <w:rPr>
+          <w:i/>
+          <w:lang w:val="en-GB"/>
+        </w:rPr>
+        <w:t>SensorStream</w:t>
+      </w:r>
+      <w:proofErr w:type="spellEnd"/>
+    </w:p>
+    <w:p>
+      <w:pPr>
+        <w:contextualSpacing/>
+        <w:rPr>
+          <w:lang w:val="en-GB"/>
+        </w:rPr>
+      </w:pPr>
+      <w:r>
+        <w:rPr>
+          <w:lang w:val="en-GB"/>
+        </w:rPr>
+        <w:t>Module: Bluetooth I/O</w:t>
+      </w:r>
+    </w:p>
+    <w:p>
+      <w:pPr>
+        <w:contextualSpacing/>
+        <w:rPr>
+          <w:lang w:val="en-GB"/>
+        </w:rPr>
+      </w:pPr>
+      <w:r>
+        <w:rPr>
+          <w:lang w:val="en-GB"/>
+        </w:rPr>
+        <w:t>Input: none</w:t>
+      </w:r>
+    </w:p>
+    <w:p>
+      <w:pPr>
+        <w:rPr>
+          <w:lang w:val="en-GB"/>
+        </w:rPr>
+      </w:pPr>
+      <w:r>
+        <w:rPr>
+          <w:lang w:val="en-GB"/>
+        </w:rPr>
+        <w:lastRenderedPageBreak/>
+        <w:t>Output: one data stream for each sensor</w:t>
+      </w:r>
+    </w:p>
+    <w:p>
+      <w:pPr>
+        <w:contextualSpacing/>
+        <w:rPr>
+          <w:i/>
+          <w:lang w:val="en-GB"/>
+        </w:rPr>
+      </w:pPr>
+      <w:r>
+        <w:rPr>
+          <w:i/>
+          <w:lang w:val="en-GB"/>
+        </w:rPr>
+        <w:t>Fall</w:t>
+      </w:r>
+    </w:p>
+    <w:p>
+      <w:pPr>
+        <w:contextualSpacing/>
+        <w:rPr>
+          <w:lang w:val="en-GB"/>
+        </w:rPr>
+      </w:pPr>
+      <w:r>
+        <w:rPr>
+          <w:lang w:val="en-GB"/>
+        </w:rPr>
+        <w:t>Module: Main</w:t>
+      </w:r>
+    </w:p>
+    <w:p>
+      <w:pPr>
+        <w:contextualSpacing/>
+        <w:rPr>
+          <w:lang w:val="en-GB"/>
+        </w:rPr>
+      </w:pPr>
+      <w:r>
+        <w:rPr>
+          <w:lang w:val="en-GB"/>
+        </w:rPr>
+        <w:t>Input: none</w:t>
+      </w:r>
+    </w:p>
+    <w:p>
+      <w:pPr>
+        <w:rPr>
+          <w:lang w:val="en-GB"/>
+        </w:rPr>
+      </w:pPr>
+      <w:r>
+        <w:rPr>
+          <w:lang w:val="en-GB"/>
+        </w:rPr>
+        <w:t>Output: fall event detected</w:t>
+      </w:r>
+    </w:p>
+    <w:p>
+      <w:pPr>
+        <w:contextualSpacing/>
+        <w:rPr>
+          <w:i/>
+          <w:lang w:val="en-GB"/>
+        </w:rPr>
+      </w:pPr>
+      <w:proofErr w:type="spellStart"/>
+      <w:r>
+        <w:rPr>
+          <w:i/>
+          <w:lang w:val="en-GB"/>
+        </w:rPr>
+        <w:t>ReqHelp</w:t>
+      </w:r>
+      <w:proofErr w:type="spellEnd"/>
+    </w:p>
+    <w:p>
+      <w:pPr>
+        <w:contextualSpacing/>
+        <w:rPr>
+          <w:lang w:val="en-GB"/>
+        </w:rPr>
+      </w:pPr>
+      <w:r>
+        <w:rPr>
+          <w:lang w:val="en-GB"/>
+        </w:rPr>
+        <w:t>Module: Alarm</w:t>
+      </w:r>
+    </w:p>
+    <w:p>
+      <w:pPr>
+        <w:contextualSpacing/>
+        <w:rPr>
+          <w:lang w:val="en-GB"/>
+        </w:rPr>
+      </w:pPr>
+      <w:r>
+        <w:rPr>
+          <w:lang w:val="en-GB"/>
+        </w:rPr>
+        <w:t>Input: help message</w:t>
+      </w:r>
+      <w:r>
+        <w:rPr>
+          <w:lang w:val="en-GB"/>
+        </w:rPr>
+        <w:t xml:space="preserve"> (email body)</w:t>
+      </w:r>
+      <w:r>
+        <w:rPr>
+          <w:lang w:val="en-GB"/>
+        </w:rPr>
+        <w:t>; message address</w:t>
+      </w:r>
+      <w:r>
+        <w:rPr>
+          <w:lang w:val="en-GB"/>
+        </w:rPr>
+        <w:t xml:space="preserve"> (email address)</w:t>
+      </w:r>
+    </w:p>
+    <w:p>
+      <w:pPr>
+        <w:rPr>
+          <w:lang w:val="en-GB"/>
+        </w:rPr>
+      </w:pPr>
+      <w:r>
+        <w:rPr>
+          <w:lang w:val="en-GB"/>
+        </w:rPr>
+        <w:t>Output: none</w:t>
+      </w:r>
+    </w:p>
+    <w:p>
+      <w:pPr>
+        <w:contextualSpacing/>
+        <w:rPr>
+          <w:i/>
+          <w:lang w:val="en-GB"/>
+        </w:rPr>
+      </w:pPr>
+      <w:r>
+        <w:rPr>
+          <w:i/>
+          <w:lang w:val="en-GB"/>
+        </w:rPr>
+        <w:t>Flags</w:t>
+      </w:r>
+    </w:p>
+    <w:p>
+      <w:pPr>
+        <w:contextualSpacing/>
+        <w:rPr>
+          <w:lang w:val="en-GB"/>
+        </w:rPr>
+      </w:pPr>
+      <w:r>
+        <w:rPr>
+          <w:lang w:val="en-GB"/>
+        </w:rPr>
+        <w:t>Module: GUI</w:t>
+      </w:r>
+    </w:p>
+    <w:p>
+      <w:pPr>
+        <w:contextualSpacing/>
+        <w:rPr>
+          <w:lang w:val="en-GB"/>
+        </w:rPr>
+      </w:pPr>
+      <w:r>
+        <w:rPr>
+          <w:lang w:val="en-GB"/>
+        </w:rPr>
+        <w:t>Input:</w:t>
+      </w:r>
+      <w:r>
+        <w:rPr>
+          <w:lang w:val="en-GB"/>
+        </w:rPr>
+        <w:t xml:space="preserve"> “fall detected” status (Boolean); “help requested” status (Boolean)</w:t>
+      </w:r>
+    </w:p>
+    <w:p>
+      <w:pPr>
+        <w:contextualSpacing/>
+        <w:rPr>
+          <w:lang w:val="en-GB"/>
+        </w:rPr>
+      </w:pPr>
+      <w:r>
+        <w:rPr>
+          <w:lang w:val="en-GB"/>
+        </w:rPr>
+        <w:t>Output: none</w:t>
       </w:r>
     </w:p>
     <w:sectPr>

</xml_diff>